<commit_message>
Updating protocol on file
</commit_message>
<xml_diff>
--- a/finalWoo/protocolWoo2019.docx
+++ b/finalWoo/protocolWoo2019.docx
@@ -4465,6 +4465,45 @@
         </w:tc>
       </w:tr>
     </w:tbl>
+    <w:p/>
+    <w:p>
+      <w:pPr>
+        <w:rPr>
+          <w:b/>
+        </w:rPr>
+      </w:pPr>
+      <w:r>
+        <w:rPr>
+          <w:b/>
+        </w:rPr>
+        <w:t>Study Timeline:</w:t>
+      </w:r>
+    </w:p>
+    <w:p>
+      <w:r>
+        <w:t>August 09, 2019: Study Protocol Published</w:t>
+      </w:r>
+    </w:p>
+    <w:p>
+      <w:r>
+        <w:t>August 09 - Sep 05, 2019: Call for Sites to Run &amp; Send Results</w:t>
+      </w:r>
+    </w:p>
+    <w:p>
+      <w:r>
+        <w:t>Sep 16, 2019: Results Presentation at 2019 US OHDSI Symposium</w:t>
+      </w:r>
+    </w:p>
+    <w:p>
+      <w:r>
+        <w:t xml:space="preserve">Late </w:t>
+      </w:r>
+      <w:r>
+        <w:t>September onward: Manuscript preparations</w:t>
+      </w:r>
+      <w:bookmarkStart w:id="3" w:name="_GoBack"/>
+      <w:bookmarkEnd w:id="3"/>
+    </w:p>
     <w:p>
       <w:pPr>
         <w:pStyle w:val="Heading1"/>
@@ -4472,14 +4511,14 @@
           <w:rFonts w:asciiTheme="minorHAnsi" w:hAnsiTheme="minorHAnsi"/>
         </w:rPr>
       </w:pPr>
-      <w:bookmarkStart w:id="3" w:name="_Toc16170871"/>
+      <w:bookmarkStart w:id="4" w:name="_Toc16170871"/>
       <w:r>
         <w:rPr>
           <w:rFonts w:asciiTheme="minorHAnsi" w:hAnsiTheme="minorHAnsi"/>
         </w:rPr>
         <w:t>Executive Summary</w:t>
       </w:r>
-      <w:bookmarkEnd w:id="3"/>
+      <w:bookmarkEnd w:id="4"/>
     </w:p>
     <w:p/>
     <w:p>
@@ -4555,7 +4594,7 @@
           <w:rFonts w:asciiTheme="minorHAnsi" w:hAnsiTheme="minorHAnsi"/>
         </w:rPr>
       </w:pPr>
-      <w:bookmarkStart w:id="4" w:name="_Toc16170872"/>
+      <w:bookmarkStart w:id="5" w:name="_Toc16170872"/>
       <w:r>
         <w:rPr>
           <w:rFonts w:asciiTheme="minorHAnsi" w:hAnsiTheme="minorHAnsi"/>
@@ -4574,7 +4613,7 @@
         </w:rPr>
         <w:t xml:space="preserve"> &amp; Background</w:t>
       </w:r>
-      <w:bookmarkEnd w:id="4"/>
+      <w:bookmarkEnd w:id="5"/>
     </w:p>
     <w:p>
       <w:pPr>
@@ -4694,7 +4733,14 @@
         <w:rPr>
           <w:color w:val="000000" w:themeColor="text1"/>
         </w:rPr>
-        <w:t xml:space="preserve">. There is no consensus among the current guidelines on how to approach average-risk patients aged 40 to 49 years. Most of them suggest that screening mammography in this age group should be performed only if a patient expresses interest, mainly due to the non-significant mortality rate reduction and high overdiagnosis and overtreatment rates </w:t>
+        <w:t xml:space="preserve">. There is no consensus among the current guidelines on how to approach average-risk patients aged 40 to 49 years. Most of them suggest that screening mammography in this age group should be </w:t>
+      </w:r>
+      <w:r>
+        <w:rPr>
+          <w:color w:val="000000" w:themeColor="text1"/>
+        </w:rPr>
+        <w:lastRenderedPageBreak/>
+        <w:t xml:space="preserve">performed only if a patient expresses interest, mainly due to the non-significant mortality rate reduction and high overdiagnosis and overtreatment rates </w:t>
       </w:r>
       <w:sdt>
         <w:sdtPr>
@@ -4826,14 +4872,7 @@
         <w:rPr>
           <w:color w:val="000000" w:themeColor="text1"/>
         </w:rPr>
-        <w:t xml:space="preserve">. We know a few risk factors that can apply to this age group (early menarche, late menopausal onset, hormone therapy, and family history of postmenopausal breast cancer). Another </w:t>
-      </w:r>
-      <w:r>
-        <w:rPr>
-          <w:color w:val="000000" w:themeColor="text1"/>
-        </w:rPr>
-        <w:lastRenderedPageBreak/>
-        <w:t xml:space="preserve">example is estrogen-positive breast cancer, whose incidence rates have been increasing in ages 40 to 49 and have not changed in older groups </w:t>
+        <w:t xml:space="preserve">. We know a few risk factors that can apply to this age group (early menarche, late menopausal onset, hormone therapy, and family history of postmenopausal breast cancer). Another example is estrogen-positive breast cancer, whose incidence rates have been increasing in ages 40 to 49 and have not changed in older groups </w:t>
       </w:r>
       <w:sdt>
         <w:sdtPr>
@@ -4919,14 +4958,14 @@
           <w:rFonts w:asciiTheme="minorHAnsi" w:hAnsiTheme="minorHAnsi"/>
         </w:rPr>
       </w:pPr>
-      <w:bookmarkStart w:id="5" w:name="_Toc16170873"/>
+      <w:bookmarkStart w:id="6" w:name="_Toc16170873"/>
       <w:r>
         <w:rPr>
           <w:rFonts w:asciiTheme="minorHAnsi" w:hAnsiTheme="minorHAnsi"/>
         </w:rPr>
         <w:t>Objective</w:t>
       </w:r>
-      <w:bookmarkEnd w:id="5"/>
+      <w:bookmarkEnd w:id="6"/>
     </w:p>
     <w:p/>
     <w:p>
@@ -5054,14 +5093,14 @@
           <w:rFonts w:asciiTheme="minorHAnsi" w:hAnsiTheme="minorHAnsi"/>
         </w:rPr>
       </w:pPr>
-      <w:bookmarkStart w:id="6" w:name="_Toc16170874"/>
+      <w:bookmarkStart w:id="7" w:name="_Toc16170874"/>
       <w:r>
         <w:rPr>
           <w:rFonts w:asciiTheme="minorHAnsi" w:hAnsiTheme="minorHAnsi"/>
         </w:rPr>
         <w:t>Methods</w:t>
       </w:r>
-      <w:bookmarkEnd w:id="6"/>
+      <w:bookmarkEnd w:id="7"/>
     </w:p>
     <w:p>
       <w:pPr>
@@ -5070,14 +5109,14 @@
           <w:rFonts w:asciiTheme="minorHAnsi" w:hAnsiTheme="minorHAnsi"/>
         </w:rPr>
       </w:pPr>
-      <w:bookmarkStart w:id="7" w:name="_Toc16170875"/>
+      <w:bookmarkStart w:id="8" w:name="_Toc16170875"/>
       <w:r>
         <w:rPr>
           <w:rFonts w:asciiTheme="minorHAnsi" w:hAnsiTheme="minorHAnsi"/>
         </w:rPr>
         <w:t>Study Design</w:t>
       </w:r>
-      <w:bookmarkEnd w:id="7"/>
+      <w:bookmarkEnd w:id="8"/>
     </w:p>
     <w:p/>
     <w:p>
@@ -5085,7 +5124,11 @@
         <w:ind w:left="360"/>
       </w:pPr>
       <w:r>
-        <w:t>This study will follow a retrospective, observational, patient-level prediction design. We define 'retrospective' to mean the study will be conducted using data already collected prior to the start of the study. We define 'observational' to mean there is no intervention or treatment assignment imposed by the study. We define 'patient-level prediction' as a modeling process wherein an outcome is predicted within a time at risk relative to the target cohort start and/or end date.  Prediction is performed using a set of covariates derived using data prior to the start of the target cohort.</w:t>
+        <w:t xml:space="preserve">This study will follow a retrospective, observational, patient-level prediction design. We define 'retrospective' to mean the study will be conducted using data already collected prior to the start of the study. We define 'observational' to mean there is no intervention or treatment assignment imposed by the study. We define 'patient-level </w:t>
+      </w:r>
+      <w:r>
+        <w:lastRenderedPageBreak/>
+        <w:t>prediction' as a modeling process wherein an outcome is predicted within a time at risk relative to the target cohort start and/or end date.  Prediction is performed using a set of covariates derived using data prior to the start of the target cohort.</w:t>
       </w:r>
     </w:p>
     <w:p>
@@ -5098,11 +5141,7 @@
         <w:ind w:left="360"/>
       </w:pPr>
       <w:r>
-        <w:t xml:space="preserve">Figure 1, illustrates the prediction problem we will address. Among a population at risk, we aim to predict which patients at a defined moment in time (t = 0) will </w:t>
-      </w:r>
-      <w:r>
-        <w:lastRenderedPageBreak/>
-        <w:t>experience some outcome during a time-at-risk. Prediction is done using only information about the patients in an observation window prior to that moment in time.</w:t>
+        <w:t>Figure 1, illustrates the prediction problem we will address. Among a population at risk, we aim to predict which patients at a defined moment in time (t = 0) will experience some outcome during a time-at-risk. Prediction is done using only information about the patients in an observation window prior to that moment in time.</w:t>
       </w:r>
     </w:p>
     <w:p>
@@ -5363,14 +5402,14 @@
           <w:rFonts w:asciiTheme="minorHAnsi" w:hAnsiTheme="minorHAnsi"/>
         </w:rPr>
       </w:pPr>
-      <w:bookmarkStart w:id="8" w:name="_Toc16170876"/>
+      <w:bookmarkStart w:id="9" w:name="_Toc16170876"/>
       <w:r>
         <w:rPr>
           <w:rFonts w:asciiTheme="minorHAnsi" w:hAnsiTheme="minorHAnsi"/>
         </w:rPr>
         <w:t>Data Source(s)</w:t>
       </w:r>
-      <w:bookmarkEnd w:id="8"/>
+      <w:bookmarkEnd w:id="9"/>
     </w:p>
     <w:p>
       <w:pPr>
@@ -5634,7 +5673,14 @@
               <w:rPr>
                 <w:rFonts w:cs="Times New Roman"/>
               </w:rPr>
-              <w:t>Data from individuals enrolled in United States employer-sponsored insurance health plans. The data includes adjudicated health insurance claims (e.g. inpatient, outpatient, and outpatient pharmacy) as well as enrollment data from large employers and health plans who provide private healthcare coverage to employees, their spouses, and dependents. Additionally, it captures laboratory tests for a subset of the covered lives. The patients in this database are aged under 65.</w:t>
+              <w:t xml:space="preserve">Data from individuals enrolled in United States employer-sponsored insurance health plans. The data includes adjudicated health insurance claims (e.g. inpatient, outpatient, and outpatient pharmacy) as well as enrollment data from large employers and </w:t>
+            </w:r>
+            <w:r>
+              <w:rPr>
+                <w:rFonts w:cs="Times New Roman"/>
+              </w:rPr>
+              <w:lastRenderedPageBreak/>
+              <w:t>health plans who provide private healthcare coverage to employees, their spouses, and dependents. Additionally, it captures laboratory tests for a subset of the covered lives. The patients in this database are aged under 65.</w:t>
             </w:r>
           </w:p>
         </w:tc>
@@ -6086,6 +6132,7 @@
     </w:p>
     <w:p>
       <w:r>
+        <w:lastRenderedPageBreak/>
         <w:br w:type="page"/>
       </w:r>
     </w:p>
@@ -6101,14 +6148,14 @@
           <w:rFonts w:asciiTheme="minorHAnsi" w:hAnsiTheme="minorHAnsi"/>
         </w:rPr>
       </w:pPr>
-      <w:bookmarkStart w:id="9" w:name="_Toc16170877"/>
+      <w:bookmarkStart w:id="10" w:name="_Toc16170877"/>
       <w:r>
         <w:rPr>
           <w:rFonts w:asciiTheme="minorHAnsi" w:hAnsiTheme="minorHAnsi"/>
         </w:rPr>
         <w:t>Study Populations</w:t>
       </w:r>
-      <w:bookmarkEnd w:id="9"/>
+      <w:bookmarkEnd w:id="10"/>
     </w:p>
     <w:p>
       <w:pPr>
@@ -9138,14 +9185,14 @@
           <w:rFonts w:asciiTheme="minorHAnsi" w:hAnsiTheme="minorHAnsi"/>
         </w:rPr>
       </w:pPr>
-      <w:bookmarkStart w:id="10" w:name="_Toc16170878"/>
+      <w:bookmarkStart w:id="11" w:name="_Toc16170878"/>
       <w:r>
         <w:rPr>
           <w:rFonts w:asciiTheme="minorHAnsi" w:hAnsiTheme="minorHAnsi"/>
         </w:rPr>
         <w:t>Statistical Analysis Method(s)</w:t>
       </w:r>
-      <w:bookmarkEnd w:id="10"/>
+      <w:bookmarkEnd w:id="11"/>
     </w:p>
     <w:p>
       <w:pPr>
@@ -9501,7 +9548,7 @@
           <w:rFonts w:asciiTheme="minorHAnsi" w:hAnsiTheme="minorHAnsi"/>
         </w:rPr>
       </w:pPr>
-      <w:bookmarkStart w:id="11" w:name="_Toc16170879"/>
+      <w:bookmarkStart w:id="12" w:name="_Toc16170879"/>
       <w:r>
         <w:rPr>
           <w:rFonts w:asciiTheme="minorHAnsi" w:hAnsiTheme="minorHAnsi"/>
@@ -9514,7 +9561,7 @@
         </w:rPr>
         <w:t>Quality Control</w:t>
       </w:r>
-      <w:bookmarkEnd w:id="11"/>
+      <w:bookmarkEnd w:id="12"/>
     </w:p>
     <w:p/>
     <w:p>
@@ -9566,7 +9613,7 @@
           <w:rFonts w:asciiTheme="minorHAnsi" w:hAnsiTheme="minorHAnsi"/>
         </w:rPr>
       </w:pPr>
-      <w:bookmarkStart w:id="12" w:name="_Toc16170880"/>
+      <w:bookmarkStart w:id="13" w:name="_Toc16170880"/>
       <w:r>
         <w:rPr>
           <w:rFonts w:asciiTheme="minorHAnsi" w:hAnsiTheme="minorHAnsi"/>
@@ -9579,7 +9626,7 @@
         </w:rPr>
         <w:t>Tools</w:t>
       </w:r>
-      <w:bookmarkEnd w:id="12"/>
+      <w:bookmarkEnd w:id="13"/>
     </w:p>
     <w:p/>
     <w:p>
@@ -9641,14 +9688,14 @@
           <w:rFonts w:asciiTheme="minorHAnsi" w:hAnsiTheme="minorHAnsi"/>
         </w:rPr>
       </w:pPr>
-      <w:bookmarkStart w:id="13" w:name="_Toc16170881"/>
+      <w:bookmarkStart w:id="14" w:name="_Toc16170881"/>
       <w:r>
         <w:rPr>
           <w:rFonts w:asciiTheme="minorHAnsi" w:hAnsiTheme="minorHAnsi"/>
         </w:rPr>
         <w:t>Diagnostics</w:t>
       </w:r>
-      <w:bookmarkEnd w:id="13"/>
+      <w:bookmarkEnd w:id="14"/>
     </w:p>
     <w:p/>
     <w:p>
@@ -9681,14 +9728,14 @@
           <w:rFonts w:asciiTheme="minorHAnsi" w:hAnsiTheme="minorHAnsi"/>
         </w:rPr>
       </w:pPr>
-      <w:bookmarkStart w:id="14" w:name="_Toc16170882"/>
+      <w:bookmarkStart w:id="15" w:name="_Toc16170882"/>
       <w:r>
         <w:rPr>
           <w:rFonts w:asciiTheme="minorHAnsi" w:hAnsiTheme="minorHAnsi"/>
         </w:rPr>
         <w:t>Data Analysis Plan</w:t>
       </w:r>
-      <w:bookmarkEnd w:id="14"/>
+      <w:bookmarkEnd w:id="15"/>
     </w:p>
     <w:p>
       <w:pPr>
@@ -9697,14 +9744,14 @@
           <w:rFonts w:asciiTheme="minorHAnsi" w:hAnsiTheme="minorHAnsi"/>
         </w:rPr>
       </w:pPr>
-      <w:bookmarkStart w:id="15" w:name="_Toc16170883"/>
+      <w:bookmarkStart w:id="16" w:name="_Toc16170883"/>
       <w:r>
         <w:rPr>
           <w:rFonts w:asciiTheme="minorHAnsi" w:hAnsiTheme="minorHAnsi"/>
         </w:rPr>
         <w:t>Algorithm Settings</w:t>
       </w:r>
-      <w:bookmarkEnd w:id="15"/>
+      <w:bookmarkEnd w:id="16"/>
     </w:p>
     <w:p/>
     <w:p>
@@ -9809,14 +9856,14 @@
           <w:rFonts w:asciiTheme="minorHAnsi" w:hAnsiTheme="minorHAnsi"/>
         </w:rPr>
       </w:pPr>
-      <w:bookmarkStart w:id="16" w:name="_Toc16170884"/>
+      <w:bookmarkStart w:id="17" w:name="_Toc16170884"/>
       <w:r>
         <w:rPr>
           <w:rFonts w:asciiTheme="minorHAnsi" w:hAnsiTheme="minorHAnsi"/>
         </w:rPr>
         <w:t>Covariate Settings</w:t>
       </w:r>
-      <w:bookmarkEnd w:id="16"/>
+      <w:bookmarkEnd w:id="17"/>
     </w:p>
     <w:p/>
     <w:p>
@@ -12393,14 +12440,14 @@
           <w:rFonts w:asciiTheme="minorHAnsi" w:hAnsiTheme="minorHAnsi"/>
         </w:rPr>
       </w:pPr>
-      <w:bookmarkStart w:id="17" w:name="_Toc16170885"/>
+      <w:bookmarkStart w:id="18" w:name="_Toc16170885"/>
       <w:r>
         <w:rPr>
           <w:rFonts w:asciiTheme="minorHAnsi" w:hAnsiTheme="minorHAnsi"/>
         </w:rPr>
         <w:t>Model Development &amp; Evaluation</w:t>
       </w:r>
-      <w:bookmarkEnd w:id="17"/>
+      <w:bookmarkEnd w:id="18"/>
     </w:p>
     <w:p/>
     <w:p>
@@ -12445,14 +12492,14 @@
           <w:rFonts w:asciiTheme="minorHAnsi" w:hAnsiTheme="minorHAnsi"/>
         </w:rPr>
       </w:pPr>
-      <w:bookmarkStart w:id="18" w:name="_Toc16170886"/>
+      <w:bookmarkStart w:id="19" w:name="_Toc16170886"/>
       <w:r>
         <w:rPr>
           <w:rFonts w:asciiTheme="minorHAnsi" w:hAnsiTheme="minorHAnsi"/>
         </w:rPr>
         <w:t>Analysis Execution Settings</w:t>
       </w:r>
-      <w:bookmarkEnd w:id="18"/>
+      <w:bookmarkEnd w:id="19"/>
     </w:p>
     <w:p/>
     <w:p>
@@ -12471,7 +12518,7 @@
           <w:rFonts w:asciiTheme="minorHAnsi" w:hAnsiTheme="minorHAnsi"/>
         </w:rPr>
       </w:pPr>
-      <w:bookmarkStart w:id="19" w:name="_Toc16170887"/>
+      <w:bookmarkStart w:id="20" w:name="_Toc16170887"/>
       <w:r>
         <w:rPr>
           <w:rFonts w:asciiTheme="minorHAnsi" w:hAnsiTheme="minorHAnsi"/>
@@ -12479,7 +12526,7 @@
         <w:lastRenderedPageBreak/>
         <w:t>Strengths &amp; Limitations</w:t>
       </w:r>
-      <w:bookmarkEnd w:id="19"/>
+      <w:bookmarkEnd w:id="20"/>
     </w:p>
     <w:p/>
     <w:p>
@@ -12654,14 +12701,14 @@
           <w:rFonts w:asciiTheme="minorHAnsi" w:hAnsiTheme="minorHAnsi"/>
         </w:rPr>
       </w:pPr>
-      <w:bookmarkStart w:id="20" w:name="_Toc16170888"/>
+      <w:bookmarkStart w:id="21" w:name="_Toc16170888"/>
       <w:r>
         <w:rPr>
           <w:rFonts w:asciiTheme="minorHAnsi" w:hAnsiTheme="minorHAnsi"/>
         </w:rPr>
         <w:t>Protection of Human Subjects</w:t>
       </w:r>
-      <w:bookmarkEnd w:id="20"/>
+      <w:bookmarkEnd w:id="21"/>
     </w:p>
     <w:p/>
     <w:p>
@@ -12692,14 +12739,14 @@
           <w:rFonts w:asciiTheme="minorHAnsi" w:hAnsiTheme="minorHAnsi"/>
         </w:rPr>
       </w:pPr>
-      <w:bookmarkStart w:id="21" w:name="_Toc16170889"/>
+      <w:bookmarkStart w:id="22" w:name="_Toc16170889"/>
       <w:r>
         <w:rPr>
           <w:rFonts w:asciiTheme="minorHAnsi" w:hAnsiTheme="minorHAnsi"/>
         </w:rPr>
         <w:t>Plans for Disseminating &amp; Communicating Study Results</w:t>
       </w:r>
-      <w:bookmarkEnd w:id="21"/>
+      <w:bookmarkEnd w:id="22"/>
     </w:p>
     <w:p/>
     <w:p>
@@ -12756,7 +12803,7 @@
           <w:rFonts w:asciiTheme="minorHAnsi" w:hAnsiTheme="minorHAnsi"/>
         </w:rPr>
       </w:pPr>
-      <w:bookmarkStart w:id="22" w:name="_Toc16170893"/>
+      <w:bookmarkStart w:id="23" w:name="_Toc16170893"/>
       <w:r>
         <w:rPr>
           <w:rFonts w:asciiTheme="minorHAnsi" w:hAnsiTheme="minorHAnsi"/>
@@ -12764,7 +12811,7 @@
         <w:lastRenderedPageBreak/>
         <w:t>Appendices</w:t>
       </w:r>
-      <w:bookmarkEnd w:id="22"/>
+      <w:bookmarkEnd w:id="23"/>
     </w:p>
     <w:p>
       <w:pPr>
@@ -12773,14 +12820,14 @@
           <w:rFonts w:asciiTheme="minorHAnsi" w:hAnsiTheme="minorHAnsi"/>
         </w:rPr>
       </w:pPr>
-      <w:bookmarkStart w:id="23" w:name="_Toc16170894"/>
+      <w:bookmarkStart w:id="24" w:name="_Toc16170894"/>
       <w:r>
         <w:rPr>
           <w:rFonts w:asciiTheme="minorHAnsi" w:hAnsiTheme="minorHAnsi"/>
         </w:rPr>
         <w:t>Study Generation Version Information</w:t>
       </w:r>
-      <w:bookmarkEnd w:id="23"/>
+      <w:bookmarkEnd w:id="24"/>
     </w:p>
     <w:p/>
     <w:p>
@@ -12817,7 +12864,7 @@
           <w:rFonts w:asciiTheme="minorHAnsi" w:hAnsiTheme="minorHAnsi"/>
         </w:rPr>
       </w:pPr>
-      <w:bookmarkStart w:id="24" w:name="_Toc16170895"/>
+      <w:bookmarkStart w:id="25" w:name="_Toc16170895"/>
       <w:r>
         <w:rPr>
           <w:rFonts w:asciiTheme="minorHAnsi" w:hAnsiTheme="minorHAnsi"/>
@@ -12825,7 +12872,7 @@
         <w:lastRenderedPageBreak/>
         <w:t>Code List</w:t>
       </w:r>
-      <w:bookmarkEnd w:id="24"/>
+      <w:bookmarkEnd w:id="25"/>
     </w:p>
     <w:p/>
     <w:p>
@@ -19137,7 +19184,7 @@
           <w:rFonts w:asciiTheme="minorHAnsi" w:hAnsiTheme="minorHAnsi"/>
         </w:rPr>
       </w:pPr>
-      <w:bookmarkStart w:id="25" w:name="_Toc16170896"/>
+      <w:bookmarkStart w:id="26" w:name="_Toc16170896"/>
       <w:r>
         <w:rPr>
           <w:rFonts w:asciiTheme="minorHAnsi" w:hAnsiTheme="minorHAnsi"/>
@@ -19145,7 +19192,7 @@
         <w:lastRenderedPageBreak/>
         <w:t>Complete Analysis List</w:t>
       </w:r>
-      <w:bookmarkEnd w:id="25"/>
+      <w:bookmarkEnd w:id="26"/>
     </w:p>
     <w:p/>
     <w:p>
@@ -19603,8 +19650,6 @@
             </w:rPr>
             <w:t>References</w:t>
           </w:r>
-          <w:bookmarkStart w:id="26" w:name="_GoBack"/>
-          <w:bookmarkEnd w:id="26"/>
         </w:p>
         <w:p>
           <w:pPr>
@@ -19975,7 +20020,7 @@
       <mc:AlternateContent>
         <mc:Choice Requires="wps">
           <w:drawing>
-            <wp:anchor distT="0" distB="0" distL="114300" distR="114300" simplePos="0" relativeHeight="251658240" behindDoc="0" locked="0" layoutInCell="1" allowOverlap="1" wp14:anchorId="23B294FD">
+            <wp:anchor distT="0" distB="0" distL="114300" distR="114300" simplePos="0" relativeHeight="251657216" behindDoc="0" locked="0" layoutInCell="1" allowOverlap="1" wp14:anchorId="23B294FD">
               <wp:simplePos x="0" y="0"/>
               <wp:positionH relativeFrom="column">
                 <wp:posOffset>635</wp:posOffset>
@@ -20049,7 +20094,7 @@
         </mc:Choice>
         <mc:Fallback>
           <w:pict>
-            <v:rect w14:anchorId="40EF2EAE" id="Rectangle 9" o:spid="_x0000_s1026" style="position:absolute;margin-left:.05pt;margin-top:47.4pt;width:462.5pt;height:6pt;z-index:251658240;visibility:visible;mso-wrap-style:square;mso-width-percent:0;mso-height-percent:0;mso-wrap-distance-left:9pt;mso-wrap-distance-top:0;mso-wrap-distance-right:9pt;mso-wrap-distance-bottom:0;mso-position-horizontal:absolute;mso-position-horizontal-relative:text;mso-position-vertical:absolute;mso-position-vertical-relative:text;mso-width-percent:0;mso-height-percent:0;mso-width-relative:margin;mso-height-relative:margin;v-text-anchor:middle" o:gfxdata="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" fillcolor="#20425a" stroked="f" strokeweight="2pt">
+            <v:rect w14:anchorId="05697985" id="Rectangle 9" o:spid="_x0000_s1026" style="position:absolute;margin-left:.05pt;margin-top:47.4pt;width:462.5pt;height:6pt;z-index:251657216;visibility:visible;mso-wrap-style:square;mso-width-percent:0;mso-height-percent:0;mso-wrap-distance-left:9pt;mso-wrap-distance-top:0;mso-wrap-distance-right:9pt;mso-wrap-distance-bottom:0;mso-position-horizontal:absolute;mso-position-horizontal-relative:text;mso-position-vertical:absolute;mso-position-vertical-relative:text;mso-width-percent:0;mso-height-percent:0;mso-width-relative:margin;mso-height-relative:margin;v-text-anchor:middle" o:gfxdata="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" fillcolor="#20425a" stroked="f" strokeweight="2pt">
               <v:fill color2="#fccb10" angle="90" colors="0 #20425a;28836f #20425a;36045f #eb6622" focus="100%" type="gradient">
                 <o:fill v:ext="view" type="gradientUnscaled"/>
               </v:fill>
@@ -20064,7 +20109,7 @@
         <w:noProof/>
       </w:rPr>
       <w:drawing>
-        <wp:anchor distT="0" distB="0" distL="114300" distR="114300" simplePos="0" relativeHeight="251655168" behindDoc="0" locked="0" layoutInCell="1" allowOverlap="1" wp14:anchorId="469728BC">
+        <wp:anchor distT="0" distB="0" distL="114300" distR="114300" simplePos="0" relativeHeight="251654144" behindDoc="0" locked="0" layoutInCell="1" allowOverlap="1" wp14:anchorId="469728BC">
           <wp:simplePos x="0" y="0"/>
           <wp:positionH relativeFrom="column">
             <wp:posOffset>3471314</wp:posOffset>
@@ -24106,7 +24151,7 @@
 </file>
 
 <file path=customXml/itemProps1.xml><?xml version="1.0" encoding="utf-8"?>
-<ds:datastoreItem xmlns:ds="http://schemas.openxmlformats.org/officeDocument/2006/customXml" ds:itemID="{8856E7C0-2A43-45E4-8073-B7445977FC5C}">
+<ds:datastoreItem xmlns:ds="http://schemas.openxmlformats.org/officeDocument/2006/customXml" ds:itemID="{13EB0B0A-945F-49C1-AB5E-6F334F9EDD80}">
   <ds:schemaRefs>
     <ds:schemaRef ds:uri="http://schemas.openxmlformats.org/officeDocument/2006/bibliography"/>
   </ds:schemaRefs>

</xml_diff>